<commit_message>
fix: formatting in milestone section
</commit_message>
<xml_diff>
--- a/deliverables/briefings/S25_brief_2/G12_brief_2_report_S25.docx
+++ b/deliverables/briefings/S25_brief_2/G12_brief_2_report_S25.docx
@@ -71,19 +71,7 @@
         <w:rPr>
           <w:rFonts w:ascii="Times New Roman" w:eastAsia="Times New Roman" w:hAnsi="Times New Roman" w:cs="Times New Roman"/>
         </w:rPr>
-        <w:t xml:space="preserve">Modern attack tools are highly efficient, while the cybersecurity industry struggles with active defense capabilities. Current passive defenses primarily focus on mitigating threats </w:t>
-      </w:r>
-      <w:r>
-        <w:rPr>
-          <w:rFonts w:ascii="Times New Roman" w:eastAsia="Times New Roman" w:hAnsi="Times New Roman" w:cs="Times New Roman"/>
-        </w:rPr>
-        <w:t>through means that can disrupt business operations or can be circumvented. Additionally, w</w:t>
-      </w:r>
-      <w:r>
-        <w:rPr>
-          <w:rFonts w:ascii="Times New Roman" w:eastAsia="Times New Roman" w:hAnsi="Times New Roman" w:cs="Times New Roman"/>
-        </w:rPr>
-        <w:t xml:space="preserve">ith the rapid advancement of artificial intelligence and prompt engineering, attackers can instantly generate various attack tools to target organizations. </w:t>
+        <w:t xml:space="preserve">Modern attack tools are highly efficient, while the cybersecurity industry struggles with active defense capabilities. Current passive defenses primarily focus on mitigating threats through means that can disrupt business operations or can be circumvented. Additionally, with the rapid advancement of artificial intelligence and prompt engineering, attackers can instantly generate various attack tools to target organizations. </w:t>
       </w:r>
     </w:p>
     <w:p>
@@ -823,7 +811,7 @@
       <w:tr>
         <w:trPr>
           <w:cnfStyle w:val="000000100000" w:firstRow="0" w:lastRow="0" w:firstColumn="0" w:lastColumn="0" w:oddVBand="0" w:evenVBand="0" w:oddHBand="1" w:evenHBand="0" w:firstRowFirstColumn="0" w:firstRowLastColumn="0" w:lastRowFirstColumn="0" w:lastRowLastColumn="0"/>
-          <w:trHeight w:val="1502"/>
+          <w:trHeight w:val="2069"/>
         </w:trPr>
         <w:tc>
           <w:tcPr>
@@ -950,7 +938,7 @@
       </w:tr>
       <w:tr>
         <w:trPr>
-          <w:trHeight w:val="2078"/>
+          <w:trHeight w:val="2339"/>
         </w:trPr>
         <w:tc>
           <w:tcPr>
@@ -1120,7 +1108,7 @@
       <w:tr>
         <w:trPr>
           <w:cnfStyle w:val="000000100000" w:firstRow="0" w:lastRow="0" w:firstColumn="0" w:lastColumn="0" w:oddVBand="0" w:evenVBand="0" w:oddHBand="1" w:evenHBand="0" w:firstRowFirstColumn="0" w:firstRowLastColumn="0" w:lastRowFirstColumn="0" w:lastRowLastColumn="0"/>
-          <w:trHeight w:val="980"/>
+          <w:trHeight w:val="1844"/>
         </w:trPr>
         <w:tc>
           <w:tcPr>
@@ -1727,6 +1715,7 @@
       <w:tr>
         <w:trPr>
           <w:cnfStyle w:val="000000100000" w:firstRow="0" w:lastRow="0" w:firstColumn="0" w:lastColumn="0" w:oddVBand="0" w:evenVBand="0" w:oddHBand="1" w:evenHBand="0" w:firstRowFirstColumn="0" w:firstRowLastColumn="0" w:lastRowFirstColumn="0" w:lastRowLastColumn="0"/>
+          <w:trHeight w:val="1790"/>
         </w:trPr>
         <w:tc>
           <w:tcPr>
@@ -1813,13 +1802,8 @@
               <w:rPr>
                 <w:rFonts w:ascii="Times New Roman" w:hAnsi="Times New Roman" w:cs="Times New Roman"/>
               </w:rPr>
+              <w:lastRenderedPageBreak/>
               <w:br/>
-            </w:r>
-            <w:r>
-              <w:rPr>
-                <w:rFonts w:ascii="Times New Roman" w:hAnsi="Times New Roman" w:cs="Times New Roman"/>
-              </w:rPr>
-              <w:lastRenderedPageBreak/>
               <w:t xml:space="preserve">Began updated fuzz testing of Masscan with AFLnet and ThreadSanitizer. </w:t>
             </w:r>
           </w:p>
@@ -2249,7 +2233,6 @@
         </w:numPr>
       </w:pPr>
       <w:r>
-        <w:lastRenderedPageBreak/>
         <w:t xml:space="preserve">When instrumenting with AFLnet, we were able to confirm that the flags were correctly used from the Masscan Makefile. </w:t>
       </w:r>
     </w:p>
@@ -2364,16 +2347,16 @@
           <w:noProof/>
         </w:rPr>
         <w:drawing>
-          <wp:anchor distT="0" distB="0" distL="114300" distR="114300" simplePos="0" relativeHeight="251659264" behindDoc="0" locked="0" layoutInCell="1" allowOverlap="1" wp14:anchorId="6C140006" wp14:editId="74973084">
+          <wp:anchor distT="0" distB="0" distL="114300" distR="114300" simplePos="0" relativeHeight="251659264" behindDoc="0" locked="0" layoutInCell="1" allowOverlap="1" wp14:anchorId="6C140006" wp14:editId="10B817E8">
             <wp:simplePos x="0" y="0"/>
             <wp:positionH relativeFrom="margin">
-              <wp:posOffset>109220</wp:posOffset>
+              <wp:posOffset>189865</wp:posOffset>
             </wp:positionH>
             <wp:positionV relativeFrom="paragraph">
-              <wp:posOffset>210820</wp:posOffset>
+              <wp:posOffset>202565</wp:posOffset>
             </wp:positionV>
-            <wp:extent cx="5734685" cy="5668010"/>
-            <wp:effectExtent l="0" t="0" r="0" b="8890"/>
+            <wp:extent cx="5499100" cy="5434965"/>
+            <wp:effectExtent l="0" t="0" r="6350" b="0"/>
             <wp:wrapSquare wrapText="bothSides"/>
             <wp:docPr id="290856457" name="Picture 3" descr="A screenshot of a computer program&#10;&#10;AI-generated content may be incorrect."/>
             <wp:cNvGraphicFramePr>
@@ -2401,7 +2384,7 @@
                   <pic:spPr>
                     <a:xfrm>
                       <a:off x="0" y="0"/>
-                      <a:ext cx="5734685" cy="5668010"/>
+                      <a:ext cx="5499100" cy="5434965"/>
                     </a:xfrm>
                     <a:prstGeom prst="rect">
                       <a:avLst/>
@@ -2614,7 +2597,21 @@
         <w:rPr>
           <w:rFonts w:ascii="Times New Roman" w:hAnsi="Times New Roman" w:cs="Times New Roman"/>
         </w:rPr>
-        <w:t xml:space="preserve">SENT”, “RECEIVE,” and “RESPONSE.” These message types correspond to sent traffic, received network traffic, and any sent Active Defense Response. These are specifically intended for later use with the full network handling integration planned later in the project. </w:t>
+        <w:t xml:space="preserve">SENT”, “RECEIVE,” and “RESPONSE.” These message types correspond to </w:t>
+      </w:r>
+      <w:proofErr w:type="spellStart"/>
+      <w:r>
+        <w:rPr>
+          <w:rFonts w:ascii="Times New Roman" w:hAnsi="Times New Roman" w:cs="Times New Roman"/>
+        </w:rPr>
+        <w:t>sent</w:t>
+      </w:r>
+      <w:proofErr w:type="spellEnd"/>
+      <w:r>
+        <w:rPr>
+          <w:rFonts w:ascii="Times New Roman" w:hAnsi="Times New Roman" w:cs="Times New Roman"/>
+        </w:rPr>
+        <w:t xml:space="preserve"> traffic, received network traffic, and any sent Active Defense Response. These are specifically intended for later use with the full network handling integration planned later in the project. </w:t>
       </w:r>
       <w:r>
         <w:rPr>
@@ -2664,7 +2661,7 @@
         </w:rPr>
         <w:lastRenderedPageBreak/>
         <w:drawing>
-          <wp:inline distT="0" distB="0" distL="0" distR="0" wp14:anchorId="7C2AAE5A" wp14:editId="2D3916E9">
+          <wp:inline distT="0" distB="0" distL="0" distR="0" wp14:anchorId="7C2AAE5A" wp14:editId="300D7E6E">
             <wp:extent cx="3827130" cy="3418764"/>
             <wp:effectExtent l="0" t="0" r="2540" b="0"/>
             <wp:docPr id="357010750" name="Picture 3" descr="A screenshot of a computer&#10;&#10;AI-generated content may be incorrect."/>

</xml_diff>

<commit_message>
Brief 3 Report & Artifacts  (#26)
* chore: upload report screenshots

* feat: upload final brief 3 report

* fix: formatting in milestone section
</commit_message>
<xml_diff>
--- a/deliverables/briefings/S25_brief_2/G12_brief_2_report_S25.docx
+++ b/deliverables/briefings/S25_brief_2/G12_brief_2_report_S25.docx
@@ -71,19 +71,7 @@
         <w:rPr>
           <w:rFonts w:ascii="Times New Roman" w:eastAsia="Times New Roman" w:hAnsi="Times New Roman" w:cs="Times New Roman"/>
         </w:rPr>
-        <w:t xml:space="preserve">Modern attack tools are highly efficient, while the cybersecurity industry struggles with active defense capabilities. Current passive defenses primarily focus on mitigating threats </w:t>
-      </w:r>
-      <w:r>
-        <w:rPr>
-          <w:rFonts w:ascii="Times New Roman" w:eastAsia="Times New Roman" w:hAnsi="Times New Roman" w:cs="Times New Roman"/>
-        </w:rPr>
-        <w:t>through means that can disrupt business operations or can be circumvented. Additionally, w</w:t>
-      </w:r>
-      <w:r>
-        <w:rPr>
-          <w:rFonts w:ascii="Times New Roman" w:eastAsia="Times New Roman" w:hAnsi="Times New Roman" w:cs="Times New Roman"/>
-        </w:rPr>
-        <w:t xml:space="preserve">ith the rapid advancement of artificial intelligence and prompt engineering, attackers can instantly generate various attack tools to target organizations. </w:t>
+        <w:t xml:space="preserve">Modern attack tools are highly efficient, while the cybersecurity industry struggles with active defense capabilities. Current passive defenses primarily focus on mitigating threats through means that can disrupt business operations or can be circumvented. Additionally, with the rapid advancement of artificial intelligence and prompt engineering, attackers can instantly generate various attack tools to target organizations. </w:t>
       </w:r>
     </w:p>
     <w:p>
@@ -823,7 +811,7 @@
       <w:tr>
         <w:trPr>
           <w:cnfStyle w:val="000000100000" w:firstRow="0" w:lastRow="0" w:firstColumn="0" w:lastColumn="0" w:oddVBand="0" w:evenVBand="0" w:oddHBand="1" w:evenHBand="0" w:firstRowFirstColumn="0" w:firstRowLastColumn="0" w:lastRowFirstColumn="0" w:lastRowLastColumn="0"/>
-          <w:trHeight w:val="1502"/>
+          <w:trHeight w:val="2069"/>
         </w:trPr>
         <w:tc>
           <w:tcPr>
@@ -950,7 +938,7 @@
       </w:tr>
       <w:tr>
         <w:trPr>
-          <w:trHeight w:val="2078"/>
+          <w:trHeight w:val="2339"/>
         </w:trPr>
         <w:tc>
           <w:tcPr>
@@ -1120,7 +1108,7 @@
       <w:tr>
         <w:trPr>
           <w:cnfStyle w:val="000000100000" w:firstRow="0" w:lastRow="0" w:firstColumn="0" w:lastColumn="0" w:oddVBand="0" w:evenVBand="0" w:oddHBand="1" w:evenHBand="0" w:firstRowFirstColumn="0" w:firstRowLastColumn="0" w:lastRowFirstColumn="0" w:lastRowLastColumn="0"/>
-          <w:trHeight w:val="980"/>
+          <w:trHeight w:val="1844"/>
         </w:trPr>
         <w:tc>
           <w:tcPr>
@@ -1727,6 +1715,7 @@
       <w:tr>
         <w:trPr>
           <w:cnfStyle w:val="000000100000" w:firstRow="0" w:lastRow="0" w:firstColumn="0" w:lastColumn="0" w:oddVBand="0" w:evenVBand="0" w:oddHBand="1" w:evenHBand="0" w:firstRowFirstColumn="0" w:firstRowLastColumn="0" w:lastRowFirstColumn="0" w:lastRowLastColumn="0"/>
+          <w:trHeight w:val="1790"/>
         </w:trPr>
         <w:tc>
           <w:tcPr>
@@ -1813,13 +1802,8 @@
               <w:rPr>
                 <w:rFonts w:ascii="Times New Roman" w:hAnsi="Times New Roman" w:cs="Times New Roman"/>
               </w:rPr>
+              <w:lastRenderedPageBreak/>
               <w:br/>
-            </w:r>
-            <w:r>
-              <w:rPr>
-                <w:rFonts w:ascii="Times New Roman" w:hAnsi="Times New Roman" w:cs="Times New Roman"/>
-              </w:rPr>
-              <w:lastRenderedPageBreak/>
               <w:t xml:space="preserve">Began updated fuzz testing of Masscan with AFLnet and ThreadSanitizer. </w:t>
             </w:r>
           </w:p>
@@ -2249,7 +2233,6 @@
         </w:numPr>
       </w:pPr>
       <w:r>
-        <w:lastRenderedPageBreak/>
         <w:t xml:space="preserve">When instrumenting with AFLnet, we were able to confirm that the flags were correctly used from the Masscan Makefile. </w:t>
       </w:r>
     </w:p>
@@ -2364,16 +2347,16 @@
           <w:noProof/>
         </w:rPr>
         <w:drawing>
-          <wp:anchor distT="0" distB="0" distL="114300" distR="114300" simplePos="0" relativeHeight="251659264" behindDoc="0" locked="0" layoutInCell="1" allowOverlap="1" wp14:anchorId="6C140006" wp14:editId="74973084">
+          <wp:anchor distT="0" distB="0" distL="114300" distR="114300" simplePos="0" relativeHeight="251659264" behindDoc="0" locked="0" layoutInCell="1" allowOverlap="1" wp14:anchorId="6C140006" wp14:editId="10B817E8">
             <wp:simplePos x="0" y="0"/>
             <wp:positionH relativeFrom="margin">
-              <wp:posOffset>109220</wp:posOffset>
+              <wp:posOffset>189865</wp:posOffset>
             </wp:positionH>
             <wp:positionV relativeFrom="paragraph">
-              <wp:posOffset>210820</wp:posOffset>
+              <wp:posOffset>202565</wp:posOffset>
             </wp:positionV>
-            <wp:extent cx="5734685" cy="5668010"/>
-            <wp:effectExtent l="0" t="0" r="0" b="8890"/>
+            <wp:extent cx="5499100" cy="5434965"/>
+            <wp:effectExtent l="0" t="0" r="6350" b="0"/>
             <wp:wrapSquare wrapText="bothSides"/>
             <wp:docPr id="290856457" name="Picture 3" descr="A screenshot of a computer program&#10;&#10;AI-generated content may be incorrect."/>
             <wp:cNvGraphicFramePr>
@@ -2401,7 +2384,7 @@
                   <pic:spPr>
                     <a:xfrm>
                       <a:off x="0" y="0"/>
-                      <a:ext cx="5734685" cy="5668010"/>
+                      <a:ext cx="5499100" cy="5434965"/>
                     </a:xfrm>
                     <a:prstGeom prst="rect">
                       <a:avLst/>
@@ -2614,7 +2597,21 @@
         <w:rPr>
           <w:rFonts w:ascii="Times New Roman" w:hAnsi="Times New Roman" w:cs="Times New Roman"/>
         </w:rPr>
-        <w:t xml:space="preserve">SENT”, “RECEIVE,” and “RESPONSE.” These message types correspond to sent traffic, received network traffic, and any sent Active Defense Response. These are specifically intended for later use with the full network handling integration planned later in the project. </w:t>
+        <w:t xml:space="preserve">SENT”, “RECEIVE,” and “RESPONSE.” These message types correspond to </w:t>
+      </w:r>
+      <w:proofErr w:type="spellStart"/>
+      <w:r>
+        <w:rPr>
+          <w:rFonts w:ascii="Times New Roman" w:hAnsi="Times New Roman" w:cs="Times New Roman"/>
+        </w:rPr>
+        <w:t>sent</w:t>
+      </w:r>
+      <w:proofErr w:type="spellEnd"/>
+      <w:r>
+        <w:rPr>
+          <w:rFonts w:ascii="Times New Roman" w:hAnsi="Times New Roman" w:cs="Times New Roman"/>
+        </w:rPr>
+        <w:t xml:space="preserve"> traffic, received network traffic, and any sent Active Defense Response. These are specifically intended for later use with the full network handling integration planned later in the project. </w:t>
       </w:r>
       <w:r>
         <w:rPr>
@@ -2664,7 +2661,7 @@
         </w:rPr>
         <w:lastRenderedPageBreak/>
         <w:drawing>
-          <wp:inline distT="0" distB="0" distL="0" distR="0" wp14:anchorId="7C2AAE5A" wp14:editId="2D3916E9">
+          <wp:inline distT="0" distB="0" distL="0" distR="0" wp14:anchorId="7C2AAE5A" wp14:editId="300D7E6E">
             <wp:extent cx="3827130" cy="3418764"/>
             <wp:effectExtent l="0" t="0" r="2540" b="0"/>
             <wp:docPr id="357010750" name="Picture 3" descr="A screenshot of a computer&#10;&#10;AI-generated content may be incorrect."/>

</xml_diff>